<commit_message>
lab 3 report remarks
</commit_message>
<xml_diff>
--- a/algos_lab_3/report_lab3.docx
+++ b/algos_lab_3/report_lab3.docx
@@ -454,6 +454,14 @@
         <w:gridCol w:w="2764"/>
       </w:tblGrid>
       <w:tr>
+        <w:tblPrEx>
+          <w:tblCellMar>
+            <w:top w:w="0" w:type="dxa"/>
+            <w:left w:w="108" w:type="dxa"/>
+            <w:bottom w:w="0" w:type="dxa"/>
+            <w:right w:w="108" w:type="dxa"/>
+          </w:tblCellMar>
+        </w:tblPrEx>
         <w:trPr>
           <w:trHeight w:val="687" w:hRule="atLeast"/>
         </w:trPr>
@@ -756,8 +764,6 @@
           </w14:textFill>
         </w:rPr>
       </w:pPr>
-      <w:bookmarkStart w:id="12" w:name="_GoBack"/>
-      <w:bookmarkEnd w:id="12"/>
     </w:p>
     <w:p>
       <w:pPr>
@@ -944,7 +950,7 @@
               <w:rFonts w:hint="default" w:ascii="Times New Roman" w:hAnsi="Times New Roman" w:cs="Times New Roman"/>
               <w:szCs w:val="32"/>
             </w:rPr>
-            <w:instrText xml:space="preserve"> HYPERLINK \l _Toc10771 </w:instrText>
+            <w:instrText xml:space="preserve"> HYPERLINK \l _Toc20949 </w:instrText>
           </w:r>
           <w:r>
             <w:rPr>
@@ -963,13 +969,13 @@
             <w:fldChar w:fldCharType="begin"/>
           </w:r>
           <w:r>
-            <w:instrText xml:space="preserve"> PAGEREF _Toc10771 \h </w:instrText>
+            <w:instrText xml:space="preserve"> PAGEREF _Toc20949 \h </w:instrText>
           </w:r>
           <w:r>
             <w:fldChar w:fldCharType="separate"/>
           </w:r>
           <w:r>
-            <w:t>4</w:t>
+            <w:t>3</w:t>
           </w:r>
           <w:r>
             <w:fldChar w:fldCharType="end"/>
@@ -1001,7 +1007,7 @@
               <w:rFonts w:hint="default" w:ascii="Times New Roman" w:hAnsi="Times New Roman" w:cs="Times New Roman"/>
               <w:szCs w:val="32"/>
             </w:rPr>
-            <w:instrText xml:space="preserve"> HYPERLINK \l _Toc11996 </w:instrText>
+            <w:instrText xml:space="preserve"> HYPERLINK \l _Toc13623 </w:instrText>
           </w:r>
           <w:r>
             <w:rPr>
@@ -1033,13 +1039,13 @@
             <w:fldChar w:fldCharType="begin"/>
           </w:r>
           <w:r>
-            <w:instrText xml:space="preserve"> PAGEREF _Toc11996 \h </w:instrText>
+            <w:instrText xml:space="preserve"> PAGEREF _Toc13623 \h </w:instrText>
           </w:r>
           <w:r>
             <w:fldChar w:fldCharType="separate"/>
           </w:r>
           <w:r>
-            <w:t>4</w:t>
+            <w:t>3</w:t>
           </w:r>
           <w:r>
             <w:fldChar w:fldCharType="end"/>
@@ -1071,7 +1077,7 @@
               <w:rFonts w:hint="default" w:ascii="Times New Roman" w:hAnsi="Times New Roman" w:cs="Times New Roman"/>
               <w:szCs w:val="32"/>
             </w:rPr>
-            <w:instrText xml:space="preserve"> HYPERLINK \l _Toc28601 </w:instrText>
+            <w:instrText xml:space="preserve"> HYPERLINK \l _Toc26282 </w:instrText>
           </w:r>
           <w:r>
             <w:rPr>
@@ -1097,13 +1103,13 @@
             <w:fldChar w:fldCharType="begin"/>
           </w:r>
           <w:r>
-            <w:instrText xml:space="preserve"> PAGEREF _Toc28601 \h </w:instrText>
+            <w:instrText xml:space="preserve"> PAGEREF _Toc26282 \h </w:instrText>
           </w:r>
           <w:r>
             <w:fldChar w:fldCharType="separate"/>
           </w:r>
           <w:r>
-            <w:t>7</w:t>
+            <w:t>6</w:t>
           </w:r>
           <w:r>
             <w:fldChar w:fldCharType="end"/>
@@ -1135,7 +1141,7 @@
               <w:rFonts w:hint="default" w:ascii="Times New Roman" w:hAnsi="Times New Roman" w:cs="Times New Roman"/>
               <w:szCs w:val="32"/>
             </w:rPr>
-            <w:instrText xml:space="preserve"> HYPERLINK \l _Toc6056 </w:instrText>
+            <w:instrText xml:space="preserve"> HYPERLINK \l _Toc19449 </w:instrText>
           </w:r>
           <w:r>
             <w:rPr>
@@ -1154,13 +1160,13 @@
             <w:fldChar w:fldCharType="begin"/>
           </w:r>
           <w:r>
-            <w:instrText xml:space="preserve"> PAGEREF _Toc6056 \h </w:instrText>
+            <w:instrText xml:space="preserve"> PAGEREF _Toc19449 \h </w:instrText>
           </w:r>
           <w:r>
             <w:fldChar w:fldCharType="separate"/>
           </w:r>
           <w:r>
-            <w:t>10</w:t>
+            <w:t>9</w:t>
           </w:r>
           <w:r>
             <w:fldChar w:fldCharType="end"/>
@@ -1225,7 +1231,7 @@
         </w:rPr>
       </w:pPr>
       <w:bookmarkStart w:id="0" w:name="_Toc32389"/>
-      <w:bookmarkStart w:id="1" w:name="_Toc10771"/>
+      <w:bookmarkStart w:id="1" w:name="_Toc20949"/>
       <w:bookmarkStart w:id="2" w:name="_Toc84794154"/>
       <w:bookmarkStart w:id="3" w:name="_Toc84794096"/>
       <w:r>
@@ -1518,9 +1524,9 @@
         <w:bidi w:val="0"/>
       </w:pPr>
       <w:bookmarkStart w:id="4" w:name="_Toc29060"/>
-      <w:bookmarkStart w:id="5" w:name="_Toc11996"/>
-      <w:bookmarkStart w:id="6" w:name="_Toc84794098"/>
-      <w:bookmarkStart w:id="7" w:name="_Toc84794155"/>
+      <w:bookmarkStart w:id="5" w:name="_Toc13623"/>
+      <w:bookmarkStart w:id="6" w:name="_Toc84794155"/>
+      <w:bookmarkStart w:id="7" w:name="_Toc84794098"/>
       <w:r>
         <w:rPr>
           <w:lang w:val="ru-RU"/>
@@ -4403,7 +4409,7 @@
       <w:pPr>
         <w:pStyle w:val="2"/>
       </w:pPr>
-      <w:bookmarkStart w:id="9" w:name="_Toc28601"/>
+      <w:bookmarkStart w:id="9" w:name="_Toc26282"/>
       <w:r>
         <w:rPr>
           <w:rFonts w:hint="default"/>
@@ -4530,6 +4536,7 @@
           <w:lang w:val="en-US"/>
         </w:rPr>
       </w:pPr>
+      <w:bookmarkStart w:id="12" w:name="_GoBack"/>
       <w:r>
         <w:rPr>
           <w:rFonts w:hint="default"/>
@@ -4537,8 +4544,8 @@
         </w:rPr>
         <w:drawing>
           <wp:inline distT="0" distB="0" distL="114300" distR="114300">
-            <wp:extent cx="4615180" cy="3461385"/>
-            <wp:effectExtent l="0" t="0" r="13970" b="5715"/>
+            <wp:extent cx="4272915" cy="3204845"/>
+            <wp:effectExtent l="0" t="0" r="13335" b="14605"/>
             <wp:docPr id="3" name="Изображение 3" descr="pic2"/>
             <wp:cNvGraphicFramePr>
               <a:graphicFrameLocks xmlns:a="http://schemas.openxmlformats.org/drawingml/2006/main" noChangeAspect="1"/>
@@ -4561,7 +4568,7 @@
                   <pic:spPr>
                     <a:xfrm>
                       <a:off x="0" y="0"/>
-                      <a:ext cx="4615180" cy="3461385"/>
+                      <a:ext cx="4272915" cy="3204845"/>
                     </a:xfrm>
                     <a:prstGeom prst="rect">
                       <a:avLst/>
@@ -4573,6 +4580,7 @@
           </wp:inline>
         </w:drawing>
       </w:r>
+      <w:bookmarkEnd w:id="12"/>
     </w:p>
     <w:p>
       <w:pPr>
@@ -4686,6 +4694,35 @@
     </w:p>
     <w:p>
       <w:pPr>
+        <w:pStyle w:val="11"/>
+        <w:ind w:left="0" w:leftChars="0" w:firstLine="0" w:firstLineChars="0"/>
+        <w:jc w:val="center"/>
+        <w:rPr>
+          <w:rFonts w:hint="default"/>
+          <w:lang w:val="en-US"/>
+        </w:rPr>
+      </w:pPr>
+      <w:r>
+        <w:t xml:space="preserve">рис </w:t>
+      </w:r>
+      <w:r>
+        <w:fldChar w:fldCharType="begin"/>
+      </w:r>
+      <w:r>
+        <w:instrText xml:space="preserve"> SEQ рис \* ARABIC </w:instrText>
+      </w:r>
+      <w:r>
+        <w:fldChar w:fldCharType="separate"/>
+      </w:r>
+      <w:r>
+        <w:t>3</w:t>
+      </w:r>
+      <w:r>
+        <w:fldChar w:fldCharType="end"/>
+      </w:r>
+    </w:p>
+    <w:p>
+      <w:pPr>
         <w:rPr>
           <w:rFonts w:hint="default"/>
           <w:lang w:val="en-US"/>
@@ -4766,7 +4803,9 @@
         </w:tblBorders>
         <w:tblLayout w:type="fixed"/>
         <w:tblCellMar>
+          <w:top w:w="0" w:type="dxa"/>
           <w:left w:w="108" w:type="dxa"/>
+          <w:bottom w:w="0" w:type="dxa"/>
           <w:right w:w="108" w:type="dxa"/>
         </w:tblCellMar>
       </w:tblPr>
@@ -4784,6 +4823,12 @@
             <w:insideH w:val="none" w:color="auto" w:sz="0" w:space="0"/>
             <w:insideV w:val="none" w:color="auto" w:sz="0" w:space="0"/>
           </w:tblBorders>
+          <w:tblCellMar>
+            <w:top w:w="0" w:type="dxa"/>
+            <w:left w:w="108" w:type="dxa"/>
+            <w:bottom w:w="0" w:type="dxa"/>
+            <w:right w:w="108" w:type="dxa"/>
+          </w:tblCellMar>
         </w:tblPrEx>
         <w:tc>
           <w:tcPr>
@@ -4791,6 +4836,7 @@
           </w:tcPr>
           <w:p>
             <w:pPr>
+              <w:widowControl w:val="0"/>
               <w:ind w:left="0" w:leftChars="0" w:firstLine="0" w:firstLineChars="0"/>
               <w:rPr>
                 <w:rFonts w:hint="default"/>
@@ -4850,6 +4896,7 @@
           </w:tcPr>
           <w:p>
             <w:pPr>
+              <w:widowControl w:val="0"/>
               <w:ind w:left="0" w:leftChars="0" w:firstLine="0" w:firstLineChars="0"/>
               <w:rPr>
                 <w:rFonts w:hint="default"/>
@@ -4914,6 +4961,12 @@
             <w:insideH w:val="none" w:color="auto" w:sz="0" w:space="0"/>
             <w:insideV w:val="none" w:color="auto" w:sz="0" w:space="0"/>
           </w:tblBorders>
+          <w:tblCellMar>
+            <w:top w:w="0" w:type="dxa"/>
+            <w:left w:w="108" w:type="dxa"/>
+            <w:bottom w:w="0" w:type="dxa"/>
+            <w:right w:w="108" w:type="dxa"/>
+          </w:tblCellMar>
         </w:tblPrEx>
         <w:tc>
           <w:tcPr>
@@ -4921,6 +4974,7 @@
           </w:tcPr>
           <w:p>
             <w:pPr>
+              <w:widowControl w:val="0"/>
               <w:ind w:left="0" w:leftChars="0" w:firstLine="0" w:firstLineChars="0"/>
               <w:rPr>
                 <w:rFonts w:hint="default"/>
@@ -4980,6 +5034,7 @@
           </w:tcPr>
           <w:p>
             <w:pPr>
+              <w:widowControl w:val="0"/>
               <w:ind w:left="0" w:leftChars="0" w:firstLine="0" w:firstLineChars="0"/>
               <w:rPr>
                 <w:rFonts w:hint="default"/>
@@ -5044,6 +5099,12 @@
             <w:insideH w:val="none" w:color="auto" w:sz="0" w:space="0"/>
             <w:insideV w:val="none" w:color="auto" w:sz="0" w:space="0"/>
           </w:tblBorders>
+          <w:tblCellMar>
+            <w:top w:w="0" w:type="dxa"/>
+            <w:left w:w="108" w:type="dxa"/>
+            <w:bottom w:w="0" w:type="dxa"/>
+            <w:right w:w="108" w:type="dxa"/>
+          </w:tblCellMar>
         </w:tblPrEx>
         <w:tc>
           <w:tcPr>
@@ -5051,6 +5112,7 @@
           </w:tcPr>
           <w:p>
             <w:pPr>
+              <w:widowControl w:val="0"/>
               <w:ind w:left="0" w:leftChars="0" w:firstLine="0" w:firstLineChars="0"/>
               <w:rPr>
                 <w:rFonts w:hint="default"/>
@@ -5110,6 +5172,7 @@
           </w:tcPr>
           <w:p>
             <w:pPr>
+              <w:widowControl w:val="0"/>
               <w:ind w:left="0" w:leftChars="0" w:firstLine="0" w:firstLineChars="0"/>
               <w:rPr>
                 <w:rFonts w:hint="default"/>
@@ -5171,7 +5234,13 @@
         <w:bidi w:val="0"/>
       </w:pPr>
       <w:bookmarkStart w:id="10" w:name="_Toc29748"/>
-      <w:bookmarkStart w:id="11" w:name="_Toc6056"/>
+    </w:p>
+    <w:p>
+      <w:pPr>
+        <w:pStyle w:val="2"/>
+        <w:bidi w:val="0"/>
+      </w:pPr>
+      <w:bookmarkStart w:id="11" w:name="_Toc19449"/>
       <w:r>
         <w:t>Текст программы.</w:t>
       </w:r>
@@ -5524,7 +5593,7 @@
     <w:lsdException w:uiPriority="99" w:name="index 8"/>
     <w:lsdException w:uiPriority="99" w:name="index 9"/>
     <w:lsdException w:qFormat="1" w:uiPriority="39" w:semiHidden="0" w:name="toc 1"/>
-    <w:lsdException w:uiPriority="39" w:semiHidden="0" w:name="toc 2"/>
+    <w:lsdException w:qFormat="1" w:uiPriority="39" w:semiHidden="0" w:name="toc 2"/>
     <w:lsdException w:uiPriority="39" w:name="toc 3"/>
     <w:lsdException w:uiPriority="39" w:name="toc 4"/>
     <w:lsdException w:uiPriority="39" w:name="toc 5"/>
@@ -5902,6 +5971,7 @@
     <w:basedOn w:val="1"/>
     <w:next w:val="1"/>
     <w:unhideWhenUsed/>
+    <w:qFormat/>
     <w:uiPriority w:val="39"/>
     <w:pPr>
       <w:spacing w:after="100"/>
@@ -5986,6 +6056,7 @@
     <w:name w:val="Times14_РИО2"/>
     <w:basedOn w:val="1"/>
     <w:link w:val="22"/>
+    <w:qFormat/>
     <w:uiPriority w:val="0"/>
     <w:pPr>
       <w:tabs>
@@ -6057,6 +6128,7 @@
     <w:basedOn w:val="4"/>
     <w:link w:val="10"/>
     <w:semiHidden/>
+    <w:qFormat/>
     <w:uiPriority w:val="99"/>
     <w:rPr>
       <w:rFonts w:ascii="Tahoma" w:hAnsi="Tahoma" w:eastAsia="Times New Roman" w:cs="Tahoma"/>
@@ -6080,6 +6152,7 @@
     <w:name w:val="Заголовок 2 Знак"/>
     <w:basedOn w:val="4"/>
     <w:link w:val="3"/>
+    <w:qFormat/>
     <w:uiPriority w:val="9"/>
     <w:rPr>
       <w:rFonts w:ascii="Times New Roman" w:hAnsi="Times New Roman" w:eastAsiaTheme="majorEastAsia" w:cstheme="majorBidi"/>
@@ -6112,6 +6185,7 @@
     <w:name w:val="Нижний колонтитул Знак"/>
     <w:basedOn w:val="4"/>
     <w:link w:val="18"/>
+    <w:qFormat/>
     <w:uiPriority w:val="99"/>
     <w:rPr>
       <w:rFonts w:ascii="Times New Roman" w:hAnsi="Times New Roman" w:eastAsia="Times New Roman" w:cs="Times New Roman"/>
@@ -6138,6 +6212,7 @@
     <w:basedOn w:val="1"/>
     <w:next w:val="1"/>
     <w:unhideWhenUsed/>
+    <w:qFormat/>
     <w:uiPriority w:val="37"/>
   </w:style>
   <w:style w:type="character" w:customStyle="1" w:styleId="33">
@@ -6145,6 +6220,7 @@
     <w:basedOn w:val="4"/>
     <w:link w:val="12"/>
     <w:semiHidden/>
+    <w:qFormat/>
     <w:uiPriority w:val="99"/>
     <w:rPr>
       <w:rFonts w:ascii="Times New Roman" w:hAnsi="Times New Roman" w:eastAsia="Times New Roman" w:cs="Times New Roman"/>
@@ -6158,6 +6234,7 @@
     <w:basedOn w:val="33"/>
     <w:link w:val="13"/>
     <w:semiHidden/>
+    <w:qFormat/>
     <w:uiPriority w:val="99"/>
     <w:rPr>
       <w:rFonts w:ascii="Times New Roman" w:hAnsi="Times New Roman" w:eastAsia="Times New Roman" w:cs="Times New Roman"/>
@@ -6186,6 +6263,7 @@
     <w:name w:val="Абзац списка Знак"/>
     <w:basedOn w:val="4"/>
     <w:link w:val="27"/>
+    <w:qFormat/>
     <w:uiPriority w:val="34"/>
     <w:rPr>
       <w:rFonts w:eastAsia="Times New Roman"/>

</xml_diff>